<commit_message>
chage file ke hoach dam bao clpm.docx
</commit_message>
<xml_diff>
--- a/Kế hoạch đảm bảo chất lượng phần mềm.docx
+++ b/Kế hoạch đảm bảo chất lượng phần mềm.docx
@@ -1,6 +1,6 @@
 
 <file path=word/document.xml><?xml version="1.0" encoding="utf-8"?>
-<w:document xmlns:wpc="http://schemas.microsoft.com/office/word/2010/wordprocessingCanvas" xmlns:mc="http://schemas.openxmlformats.org/markup-compatibility/2006" xmlns:o="urn:schemas-microsoft-com:office:office" xmlns:r="http://schemas.openxmlformats.org/officeDocument/2006/relationships" xmlns:m="http://schemas.openxmlformats.org/officeDocument/2006/math" xmlns:v="urn:schemas-microsoft-com:vml" xmlns:wp14="http://schemas.microsoft.com/office/word/2010/wordprocessingDrawing" xmlns:wp="http://schemas.openxmlformats.org/drawingml/2006/wordprocessingDrawing" xmlns:w10="urn:schemas-microsoft-com:office:word" xmlns:w="http://schemas.openxmlformats.org/wordprocessingml/2006/main" xmlns:w14="http://schemas.microsoft.com/office/word/2010/wordml" xmlns:w15="http://schemas.microsoft.com/office/word/2012/wordml" xmlns:wpg="http://schemas.microsoft.com/office/word/2010/wordprocessingGroup" xmlns:wpi="http://schemas.microsoft.com/office/word/2010/wordprocessingInk" xmlns:wne="http://schemas.microsoft.com/office/word/2006/wordml" xmlns:wps="http://schemas.microsoft.com/office/word/2010/wordprocessingShape" mc:Ignorable="w14 w15 wp14">
+<w:document xmlns:ve="http://schemas.openxmlformats.org/markup-compatibility/2006" xmlns:o="urn:schemas-microsoft-com:office:office" xmlns:r="http://schemas.openxmlformats.org/officeDocument/2006/relationships" xmlns:m="http://schemas.openxmlformats.org/officeDocument/2006/math" xmlns:v="urn:schemas-microsoft-com:vml" xmlns:wp="http://schemas.openxmlformats.org/drawingml/2006/wordprocessingDrawing" xmlns:w10="urn:schemas-microsoft-com:office:word" xmlns:w="http://schemas.openxmlformats.org/wordprocessingml/2006/main" xmlns:wne="http://schemas.microsoft.com/office/word/2006/wordml">
   <w:body>
     <w:p>
       <w:pPr>
@@ -1382,9 +1382,145 @@
     <w:p>
       <w:pPr>
         <w:pStyle w:val="ListParagraph"/>
-        <w:ind w:left="1800"/>
-        <w:rPr>
-          <w:rFonts w:ascii="Times New Roman" w:hAnsi="Times New Roman" w:cs="Times New Roman"/>
+        <w:ind w:left="1440"/>
+        <w:rPr>
+          <w:rFonts w:ascii="Arial" w:hAnsi="Arial" w:cs="Arial"/>
+        </w:rPr>
+      </w:pPr>
+      <w:r>
+        <w:t>Đ</w:t>
+      </w:r>
+      <w:r>
+        <w:rPr>
+          <w:rFonts w:ascii="Arial" w:hAnsi="Arial" w:cs="Arial"/>
+        </w:rPr>
+        <w:t>ả</w:t>
+      </w:r>
+      <w:r>
+        <w:t>m b</w:t>
+      </w:r>
+      <w:r>
+        <w:rPr>
+          <w:rFonts w:ascii="Arial" w:hAnsi="Arial" w:cs="Arial"/>
+        </w:rPr>
+        <w:t>ả</w:t>
+      </w:r>
+      <w:r>
+        <w:t>o s</w:t>
+      </w:r>
+      <w:r>
+        <w:rPr>
+          <w:rFonts w:ascii="Arial" w:hAnsi="Arial" w:cs="Arial"/>
+        </w:rPr>
+        <w:t>ự</w:t>
+      </w:r>
+      <w:r>
+        <w:t xml:space="preserve"> đ</w:t>
+      </w:r>
+      <w:r>
+        <w:rPr>
+          <w:rFonts w:ascii="Arial" w:hAnsi="Arial" w:cs="Arial"/>
+        </w:rPr>
+        <w:t>ầ</w:t>
+      </w:r>
+      <w:r>
+        <w:t>y đ</w:t>
+      </w:r>
+      <w:r>
+        <w:rPr>
+          <w:rFonts w:ascii="Arial" w:hAnsi="Arial" w:cs="Arial"/>
+        </w:rPr>
+        <w:t>ủ</w:t>
+      </w:r>
+      <w:r>
+        <w:t xml:space="preserve"> c</w:t>
+      </w:r>
+      <w:r>
+        <w:rPr>
+          <w:rFonts w:ascii="Arial" w:hAnsi="Arial" w:cs="Arial"/>
+        </w:rPr>
+        <w:t>ủ</w:t>
+      </w:r>
+      <w:r>
+        <w:t>a các yêu c</w:t>
+      </w:r>
+      <w:r>
+        <w:rPr>
+          <w:rFonts w:ascii="Arial" w:hAnsi="Arial" w:cs="Arial"/>
+        </w:rPr>
+        <w:t>ầ</w:t>
+      </w:r>
+      <w:r>
+        <w:t>u ch</w:t>
+      </w:r>
+      <w:r>
+        <w:rPr>
+          <w:rFonts w:ascii="Arial" w:hAnsi="Arial" w:cs="Arial"/>
+          <w:lang w:val="vi-VN"/>
+        </w:rPr>
+        <w:t>ứa năng và phi chức năng</w:t>
+      </w:r>
+      <w:r>
+        <w:t xml:space="preserve"> đ</w:t>
+      </w:r>
+      <w:r>
+        <w:rPr>
+          <w:rFonts w:ascii="Arial" w:hAnsi="Arial" w:cs="Arial"/>
+        </w:rPr>
+        <w:t>ượ</w:t>
+      </w:r>
+      <w:r>
+        <w:t>c trình bày trong mô t</w:t>
+      </w:r>
+      <w:r>
+        <w:rPr>
+          <w:rFonts w:ascii="Arial" w:hAnsi="Arial" w:cs="Arial"/>
+        </w:rPr>
+        <w:t>ả</w:t>
+      </w:r>
+      <w:r>
+        <w:t xml:space="preserve"> yêu c</w:t>
+      </w:r>
+      <w:r>
+        <w:rPr>
+          <w:rFonts w:ascii="Arial" w:hAnsi="Arial" w:cs="Arial"/>
+        </w:rPr>
+        <w:t>ầ</w:t>
+      </w:r>
+      <w:r>
+        <w:t>u ph</w:t>
+      </w:r>
+      <w:r>
+        <w:rPr>
+          <w:rFonts w:ascii="Arial" w:hAnsi="Arial" w:cs="Arial"/>
+        </w:rPr>
+        <w:t>ầ</w:t>
+      </w:r>
+      <w:r>
+        <w:t>n m</w:t>
+      </w:r>
+      <w:r>
+        <w:rPr>
+          <w:rFonts w:ascii="Arial" w:hAnsi="Arial" w:cs="Arial"/>
+        </w:rPr>
+        <w:t>ề</w:t>
+      </w:r>
+      <w:r>
+        <w:t>m, đ</w:t>
+      </w:r>
+      <w:r>
+        <w:rPr>
+          <w:rFonts w:ascii="Arial" w:hAnsi="Arial" w:cs="Arial"/>
+        </w:rPr>
+        <w:t>ảm bảo sản phẩm phải đầy đủ các tính năng và hoạt động đúng với đặt tả.</w:t>
+      </w:r>
+    </w:p>
+    <w:p>
+      <w:pPr>
+        <w:pStyle w:val="ListParagraph"/>
+        <w:ind w:left="1440"/>
+        <w:rPr>
+          <w:rFonts w:ascii="Arial" w:hAnsi="Arial" w:cs="Arial"/>
         </w:rPr>
       </w:pPr>
     </w:p>
@@ -1411,11 +1547,80 @@
     <w:p>
       <w:pPr>
         <w:pStyle w:val="ListParagraph"/>
-        <w:ind w:left="1800"/>
-        <w:rPr>
-          <w:rFonts w:ascii="Times New Roman" w:hAnsi="Times New Roman" w:cs="Times New Roman"/>
-        </w:rPr>
-      </w:pPr>
+        <w:ind w:left="1440"/>
+        <w:rPr>
+          <w:rFonts w:ascii="Times New Roman" w:hAnsi="Times New Roman" w:cs="Times New Roman"/>
+        </w:rPr>
+      </w:pPr>
+      <w:r>
+        <w:rPr>
+          <w:rFonts w:ascii="Arial" w:hAnsi="Arial" w:cs="Arial"/>
+        </w:rPr>
+        <w:t xml:space="preserve">Thực hiện </w:t>
+      </w:r>
+      <w:r>
+        <w:t>xem</w:t>
+      </w:r>
+      <w:r>
+        <w:rPr>
+          <w:rFonts w:ascii="Arial" w:hAnsi="Arial" w:cs="Arial"/>
+        </w:rPr>
+        <w:t xml:space="preserve"> lại thiết kế kiến trúc phần mề</w:t>
+      </w:r>
+      <w:r>
+        <w:rPr>
+          <w:rFonts w:ascii="Arial" w:hAnsi="Arial" w:cs="Arial"/>
+        </w:rPr>
+        <w:t xml:space="preserve">m </w:t>
+      </w:r>
+      <w:r>
+        <w:rPr>
+          <w:rFonts w:ascii="Arial" w:hAnsi="Arial" w:cs="Arial"/>
+        </w:rPr>
+        <w:t xml:space="preserve">để đánh giá sự  đầy  đủ mức cao của </w:t>
+      </w:r>
+      <w:r>
+        <w:rPr>
+          <w:rFonts w:ascii="Arial" w:hAnsi="Arial" w:cs="Arial"/>
+        </w:rPr>
+        <w:t xml:space="preserve">sản phẩm </w:t>
+      </w:r>
+      <w:r>
+        <w:rPr>
+          <w:rFonts w:ascii="Arial" w:hAnsi="Arial" w:cs="Arial"/>
+        </w:rPr>
+        <w:t>nh</w:t>
+      </w:r>
+      <w:r>
+        <w:rPr>
+          <w:rFonts w:ascii="Arial" w:hAnsi="Arial" w:cs="Arial" w:hint="cs"/>
+        </w:rPr>
+        <w:t>ư</w:t>
+      </w:r>
+      <w:r>
+        <w:rPr>
+          <w:rFonts w:ascii="Arial" w:hAnsi="Arial" w:cs="Arial"/>
+        </w:rPr>
+        <w:t xml:space="preserve"> đ</w:t>
+      </w:r>
+      <w:r>
+        <w:rPr>
+          <w:rFonts w:ascii="Arial" w:hAnsi="Arial" w:cs="Arial" w:hint="cs"/>
+        </w:rPr>
+        <w:t>ư</w:t>
+      </w:r>
+      <w:r>
+        <w:rPr>
+          <w:rFonts w:ascii="Arial" w:hAnsi="Arial" w:cs="Arial"/>
+        </w:rPr>
+        <w:t>ợc viết trong mô tả thiết kế phần mề</w:t>
+      </w:r>
+      <w:r>
+        <w:rPr>
+          <w:rFonts w:ascii="Arial" w:hAnsi="Arial" w:cs="Arial"/>
+        </w:rPr>
+        <w:t>m. Sản phẩm phải tuân thủ kiến trúc MVC.</w:t>
+      </w:r>
     </w:p>
     <w:p>
       <w:pPr>
@@ -1440,10 +1645,41 @@
     <w:p>
       <w:pPr>
         <w:pStyle w:val="ListParagraph"/>
-        <w:rPr>
-          <w:rFonts w:ascii="Times New Roman" w:hAnsi="Times New Roman" w:cs="Times New Roman"/>
-        </w:rPr>
-      </w:pPr>
+        <w:ind w:left="1440"/>
+        <w:rPr>
+          <w:rFonts w:ascii="Times New Roman" w:hAnsi="Times New Roman" w:cs="Times New Roman"/>
+        </w:rPr>
+      </w:pPr>
+      <w:r>
+        <w:rPr>
+          <w:rFonts w:ascii="Arial" w:hAnsi="Arial" w:cs="Arial"/>
+        </w:rPr>
+        <w:t>X</w:t>
+      </w:r>
+      <w:r>
+        <w:rPr>
+          <w:rFonts w:ascii="Arial" w:hAnsi="Arial" w:cs="Arial"/>
+        </w:rPr>
+        <w:t>ác định tính có thể chấp nhận của các thiết kế phầ</w:t>
+      </w:r>
+      <w:r>
+        <w:rPr>
+          <w:rFonts w:ascii="Arial" w:hAnsi="Arial" w:cs="Arial"/>
+        </w:rPr>
+        <w:t xml:space="preserve">n </w:t>
+      </w:r>
+      <w:r>
+        <w:rPr>
+          <w:rFonts w:ascii="Arial" w:hAnsi="Arial" w:cs="Arial"/>
+        </w:rPr>
+        <w:t>mềm chi tiế</w:t>
+      </w:r>
+      <w:r>
+        <w:rPr>
+          <w:rFonts w:ascii="Arial" w:hAnsi="Arial" w:cs="Arial"/>
+        </w:rPr>
+        <w:t>t. Đảm bảo hệ thống đầy đủ các chức năng như trong mô hình phân rã của (DFD) và hoạt động chính xác với mô tả chức năng của hệ thống, cơ sở dữ liệu và các ràng buộc phải đúng với mô tả dữ liệu.</w:t>
+      </w:r>
     </w:p>
     <w:p>
       <w:pPr>
@@ -1468,10 +1704,95 @@
     <w:p>
       <w:pPr>
         <w:pStyle w:val="ListParagraph"/>
-        <w:rPr>
-          <w:rFonts w:ascii="Times New Roman" w:hAnsi="Times New Roman" w:cs="Times New Roman"/>
-        </w:rPr>
-      </w:pPr>
+        <w:ind w:left="1440"/>
+        <w:rPr>
+          <w:rFonts w:ascii="Times New Roman" w:hAnsi="Times New Roman" w:cs="Times New Roman"/>
+        </w:rPr>
+      </w:pPr>
+      <w:r>
+        <w:rPr>
+          <w:rFonts w:ascii="Arial" w:hAnsi="Arial" w:cs="Arial"/>
+        </w:rPr>
+        <w:t>Đ</w:t>
+      </w:r>
+      <w:r>
+        <w:rPr>
+          <w:rFonts w:ascii="Arial" w:hAnsi="Arial" w:cs="Arial"/>
+        </w:rPr>
+        <w:t>ánh giá sự hoàn chỉnh và</w:t>
+      </w:r>
+      <w:r>
+        <w:rPr>
+          <w:rFonts w:ascii="Arial" w:hAnsi="Arial" w:cs="Arial"/>
+        </w:rPr>
+        <w:t xml:space="preserve"> </w:t>
+      </w:r>
+      <w:r>
+        <w:rPr>
+          <w:rFonts w:ascii="Arial" w:hAnsi="Arial" w:cs="Arial" w:hint="eastAsia"/>
+        </w:rPr>
+        <w:t>đ</w:t>
+      </w:r>
+      <w:r>
+        <w:rPr>
+          <w:rFonts w:ascii="Arial" w:hAnsi="Arial" w:cs="Arial"/>
+        </w:rPr>
+        <w:t>ầy  đủ của các ph</w:t>
+      </w:r>
+      <w:r>
+        <w:rPr>
+          <w:rFonts w:ascii="Arial" w:hAnsi="Arial" w:cs="Arial" w:hint="cs"/>
+        </w:rPr>
+        <w:t>ươ</w:t>
+      </w:r>
+      <w:r>
+        <w:rPr>
+          <w:rFonts w:ascii="Arial" w:hAnsi="Arial" w:cs="Arial"/>
+        </w:rPr>
+        <w:t>ng pháp thẩm tra và công nhận hợp lệ</w:t>
+      </w:r>
+      <w:r>
+        <w:rPr>
+          <w:rFonts w:ascii="Arial" w:hAnsi="Arial" w:cs="Arial"/>
+        </w:rPr>
+        <w:t xml:space="preserve">  đã </w:t>
+      </w:r>
+      <w:r>
+        <w:rPr>
+          <w:rFonts w:ascii="Arial" w:hAnsi="Arial" w:cs="Arial"/>
+        </w:rPr>
+        <w:t>đ</w:t>
+      </w:r>
+      <w:r>
+        <w:rPr>
+          <w:rFonts w:ascii="Arial" w:hAnsi="Arial" w:cs="Arial" w:hint="cs"/>
+        </w:rPr>
+        <w:t>ư</w:t>
+      </w:r>
+      <w:r>
+        <w:rPr>
+          <w:rFonts w:ascii="Arial" w:hAnsi="Arial" w:cs="Arial"/>
+        </w:rPr>
+        <w:t>ợc  định nghĩa trong các kế</w:t>
+      </w:r>
+      <w:r>
+        <w:rPr>
+          <w:rFonts w:ascii="Arial" w:hAnsi="Arial" w:cs="Arial"/>
+        </w:rPr>
+        <w:t xml:space="preserve"> </w:t>
+      </w:r>
+      <w:r>
+        <w:rPr>
+          <w:rFonts w:ascii="Arial" w:hAnsi="Arial" w:cs="Arial"/>
+        </w:rPr>
+        <w:t>hoạch thẩm tra và công nhận hợp lệ</w:t>
+      </w:r>
+      <w:r>
+        <w:rPr>
+          <w:rFonts w:ascii="Arial" w:hAnsi="Arial" w:cs="Arial"/>
+        </w:rPr>
+        <w:t>. Các trường hợp kiểm thử phải bao hàm các  trường hợp có thể xảy ra khi sử dụng.</w:t>
+      </w:r>
     </w:p>
     <w:p>
       <w:pPr>
@@ -1496,10 +1817,89 @@
     <w:p>
       <w:pPr>
         <w:pStyle w:val="ListParagraph"/>
-        <w:rPr>
-          <w:rFonts w:ascii="Times New Roman" w:hAnsi="Times New Roman" w:cs="Times New Roman"/>
-        </w:rPr>
-      </w:pPr>
+        <w:ind w:left="1440"/>
+        <w:rPr>
+          <w:rFonts w:ascii="Times New Roman" w:hAnsi="Times New Roman" w:cs="Times New Roman"/>
+        </w:rPr>
+      </w:pPr>
+      <w:r>
+        <w:rPr>
+          <w:rFonts w:ascii="Arial" w:hAnsi="Arial" w:cs="Arial"/>
+        </w:rPr>
+        <w:t>T</w:t>
+      </w:r>
+      <w:r>
+        <w:rPr>
+          <w:rFonts w:ascii="Arial" w:hAnsi="Arial" w:cs="Arial"/>
+        </w:rPr>
+        <w:t>r</w:t>
+      </w:r>
+      <w:r>
+        <w:rPr>
+          <w:rFonts w:ascii="Arial" w:hAnsi="Arial" w:cs="Arial" w:hint="cs"/>
+        </w:rPr>
+        <w:t>ư</w:t>
+      </w:r>
+      <w:r>
+        <w:rPr>
+          <w:rFonts w:ascii="Arial" w:hAnsi="Arial" w:cs="Arial"/>
+        </w:rPr>
+        <w:t xml:space="preserve">ớc khi phát hành phần mềm </w:t>
+      </w:r>
+      <w:r>
+        <w:rPr>
+          <w:rFonts w:ascii="Arial" w:hAnsi="Arial" w:cs="Arial"/>
+        </w:rPr>
+        <w:t>phải</w:t>
+      </w:r>
+      <w:r>
+        <w:rPr>
+          <w:rFonts w:ascii="Arial" w:hAnsi="Arial" w:cs="Arial"/>
+        </w:rPr>
+        <w:t xml:space="preserve"> kiểm tra rằng tất cả</w:t>
+      </w:r>
+      <w:r>
+        <w:rPr>
+          <w:rFonts w:ascii="Arial" w:hAnsi="Arial" w:cs="Arial"/>
+        </w:rPr>
+        <w:t xml:space="preserve"> các yêu </w:t>
+      </w:r>
+      <w:r>
+        <w:rPr>
+          <w:rFonts w:ascii="Arial" w:hAnsi="Arial" w:cs="Arial"/>
+        </w:rPr>
+        <w:t>cầu đ</w:t>
+      </w:r>
+      <w:r>
+        <w:rPr>
+          <w:rFonts w:ascii="Arial" w:hAnsi="Arial" w:cs="Arial" w:hint="cs"/>
+        </w:rPr>
+        <w:t>ư</w:t>
+      </w:r>
+      <w:r>
+        <w:rPr>
+          <w:rFonts w:ascii="Arial" w:hAnsi="Arial" w:cs="Arial"/>
+        </w:rPr>
+        <w:t>ợc xác định trong mô tả yêu cầu phần mềm đã đ</w:t>
+      </w:r>
+      <w:r>
+        <w:rPr>
+          <w:rFonts w:ascii="Arial" w:hAnsi="Arial" w:cs="Arial" w:hint="cs"/>
+        </w:rPr>
+        <w:t>ư</w:t>
+      </w:r>
+      <w:r>
+        <w:rPr>
+          <w:rFonts w:ascii="Arial" w:hAnsi="Arial" w:cs="Arial"/>
+        </w:rPr>
+        <w:t>ợc đáp ứ</w:t>
+      </w:r>
+      <w:r>
+        <w:rPr>
+          <w:rFonts w:ascii="Arial" w:hAnsi="Arial" w:cs="Arial"/>
+        </w:rPr>
+        <w:t>ng.</w:t>
+      </w:r>
     </w:p>
     <w:p>
       <w:pPr>
@@ -1841,7 +2241,6 @@
           <w:b/>
           <w:sz w:val="32"/>
         </w:rPr>
-        <w:lastRenderedPageBreak/>
         <w:t>Kiểm soát phương tiện truyền thông</w:t>
       </w:r>
     </w:p>
@@ -2078,7 +2477,7 @@
 </file>
 
 <file path=word/numbering.xml><?xml version="1.0" encoding="utf-8"?>
-<w:numbering xmlns:wpc="http://schemas.microsoft.com/office/word/2010/wordprocessingCanvas" xmlns:mc="http://schemas.openxmlformats.org/markup-compatibility/2006" xmlns:o="urn:schemas-microsoft-com:office:office" xmlns:r="http://schemas.openxmlformats.org/officeDocument/2006/relationships" xmlns:m="http://schemas.openxmlformats.org/officeDocument/2006/math" xmlns:v="urn:schemas-microsoft-com:vml" xmlns:wp14="http://schemas.microsoft.com/office/word/2010/wordprocessingDrawing" xmlns:wp="http://schemas.openxmlformats.org/drawingml/2006/wordprocessingDrawing" xmlns:w10="urn:schemas-microsoft-com:office:word" xmlns:w="http://schemas.openxmlformats.org/wordprocessingml/2006/main" xmlns:w14="http://schemas.microsoft.com/office/word/2010/wordml" xmlns:w15="http://schemas.microsoft.com/office/word/2012/wordml" xmlns:wpg="http://schemas.microsoft.com/office/word/2010/wordprocessingGroup" xmlns:wpi="http://schemas.microsoft.com/office/word/2010/wordprocessingInk" xmlns:wne="http://schemas.microsoft.com/office/word/2006/wordml" xmlns:wps="http://schemas.microsoft.com/office/word/2010/wordprocessingShape" mc:Ignorable="w14 w15 wp14">
+<w:numbering xmlns:ve="http://schemas.openxmlformats.org/markup-compatibility/2006" xmlns:o="urn:schemas-microsoft-com:office:office" xmlns:r="http://schemas.openxmlformats.org/officeDocument/2006/relationships" xmlns:m="http://schemas.openxmlformats.org/officeDocument/2006/math" xmlns:v="urn:schemas-microsoft-com:vml" xmlns:wp="http://schemas.openxmlformats.org/drawingml/2006/wordprocessingDrawing" xmlns:w10="urn:schemas-microsoft-com:office:word" xmlns:w="http://schemas.openxmlformats.org/wordprocessingml/2006/main" xmlns:wne="http://schemas.microsoft.com/office/word/2006/wordml">
   <w:abstractNum w:abstractNumId="0">
     <w:nsid w:val="3E1A2756"/>
     <w:multiLevelType w:val="hybridMultilevel"/>
@@ -2439,7 +2838,7 @@
 </file>
 
 <file path=word/styles.xml><?xml version="1.0" encoding="utf-8"?>
-<w:styles xmlns:mc="http://schemas.openxmlformats.org/markup-compatibility/2006" xmlns:r="http://schemas.openxmlformats.org/officeDocument/2006/relationships" xmlns:w="http://schemas.openxmlformats.org/wordprocessingml/2006/main" xmlns:w14="http://schemas.microsoft.com/office/word/2010/wordml" xmlns:w15="http://schemas.microsoft.com/office/word/2012/wordml" mc:Ignorable="w14 w15">
+<w:styles xmlns:r="http://schemas.openxmlformats.org/officeDocument/2006/relationships" xmlns:w="http://schemas.openxmlformats.org/wordprocessingml/2006/main">
   <w:docDefaults>
     <w:rPrDefault>
       <w:rPr>
@@ -2455,382 +2854,149 @@
       </w:pPr>
     </w:pPrDefault>
   </w:docDefaults>
-  <w:latentStyles w:defLockedState="0" w:defUIPriority="99" w:defSemiHidden="0" w:defUnhideWhenUsed="0" w:defQFormat="0" w:count="371">
-    <w:lsdException w:name="Normal" w:uiPriority="0" w:qFormat="1"/>
-    <w:lsdException w:name="heading 1" w:uiPriority="9" w:qFormat="1"/>
-    <w:lsdException w:name="heading 2" w:semiHidden="1" w:uiPriority="9" w:unhideWhenUsed="1" w:qFormat="1"/>
-    <w:lsdException w:name="heading 3" w:semiHidden="1" w:uiPriority="9" w:unhideWhenUsed="1" w:qFormat="1"/>
-    <w:lsdException w:name="heading 4" w:semiHidden="1" w:uiPriority="9" w:unhideWhenUsed="1" w:qFormat="1"/>
-    <w:lsdException w:name="heading 5" w:semiHidden="1" w:uiPriority="9" w:unhideWhenUsed="1" w:qFormat="1"/>
-    <w:lsdException w:name="heading 6" w:semiHidden="1" w:uiPriority="9" w:unhideWhenUsed="1" w:qFormat="1"/>
-    <w:lsdException w:name="heading 7" w:semiHidden="1" w:uiPriority="9" w:unhideWhenUsed="1" w:qFormat="1"/>
-    <w:lsdException w:name="heading 8" w:semiHidden="1" w:uiPriority="9" w:unhideWhenUsed="1" w:qFormat="1"/>
-    <w:lsdException w:name="heading 9" w:semiHidden="1" w:uiPriority="9" w:unhideWhenUsed="1" w:qFormat="1"/>
-    <w:lsdException w:name="index 1" w:semiHidden="1" w:unhideWhenUsed="1"/>
-    <w:lsdException w:name="index 2" w:semiHidden="1" w:unhideWhenUsed="1"/>
-    <w:lsdException w:name="index 3" w:semiHidden="1" w:unhideWhenUsed="1"/>
-    <w:lsdException w:name="index 4" w:semiHidden="1" w:unhideWhenUsed="1"/>
-    <w:lsdException w:name="index 5" w:semiHidden="1" w:unhideWhenUsed="1"/>
-    <w:lsdException w:name="index 6" w:semiHidden="1" w:unhideWhenUsed="1"/>
-    <w:lsdException w:name="index 7" w:semiHidden="1" w:unhideWhenUsed="1"/>
-    <w:lsdException w:name="index 8" w:semiHidden="1" w:unhideWhenUsed="1"/>
-    <w:lsdException w:name="index 9" w:semiHidden="1" w:unhideWhenUsed="1"/>
-    <w:lsdException w:name="toc 1" w:semiHidden="1" w:uiPriority="39" w:unhideWhenUsed="1"/>
-    <w:lsdException w:name="toc 2" w:semiHidden="1" w:uiPriority="39" w:unhideWhenUsed="1"/>
-    <w:lsdException w:name="toc 3" w:semiHidden="1" w:uiPriority="39" w:unhideWhenUsed="1"/>
-    <w:lsdException w:name="toc 4" w:semiHidden="1" w:uiPriority="39" w:unhideWhenUsed="1"/>
-    <w:lsdException w:name="toc 5" w:semiHidden="1" w:uiPriority="39" w:unhideWhenUsed="1"/>
-    <w:lsdException w:name="toc 6" w:semiHidden="1" w:uiPriority="39" w:unhideWhenUsed="1"/>
-    <w:lsdException w:name="toc 7" w:semiHidden="1" w:uiPriority="39" w:unhideWhenUsed="1"/>
-    <w:lsdException w:name="toc 8" w:semiHidden="1" w:uiPriority="39" w:unhideWhenUsed="1"/>
-    <w:lsdException w:name="toc 9" w:semiHidden="1" w:uiPriority="39" w:unhideWhenUsed="1"/>
-    <w:lsdException w:name="Normal Indent" w:semiHidden="1" w:unhideWhenUsed="1"/>
-    <w:lsdException w:name="footnote text" w:semiHidden="1" w:unhideWhenUsed="1"/>
-    <w:lsdException w:name="annotation text" w:semiHidden="1" w:unhideWhenUsed="1"/>
-    <w:lsdException w:name="header" w:semiHidden="1" w:unhideWhenUsed="1"/>
-    <w:lsdException w:name="footer" w:semiHidden="1" w:unhideWhenUsed="1"/>
-    <w:lsdException w:name="index heading" w:semiHidden="1" w:unhideWhenUsed="1"/>
-    <w:lsdException w:name="caption" w:semiHidden="1" w:uiPriority="35" w:unhideWhenUsed="1" w:qFormat="1"/>
-    <w:lsdException w:name="table of figures" w:semiHidden="1" w:unhideWhenUsed="1"/>
-    <w:lsdException w:name="envelope address" w:semiHidden="1" w:unhideWhenUsed="1"/>
-    <w:lsdException w:name="envelope return" w:semiHidden="1" w:unhideWhenUsed="1"/>
-    <w:lsdException w:name="footnote reference" w:semiHidden="1" w:unhideWhenUsed="1"/>
-    <w:lsdException w:name="annotation reference" w:semiHidden="1" w:unhideWhenUsed="1"/>
-    <w:lsdException w:name="line number" w:semiHidden="1" w:unhideWhenUsed="1"/>
-    <w:lsdException w:name="page number" w:semiHidden="1" w:unhideWhenUsed="1"/>
-    <w:lsdException w:name="endnote reference" w:semiHidden="1" w:unhideWhenUsed="1"/>
-    <w:lsdException w:name="endnote text" w:semiHidden="1" w:unhideWhenUsed="1"/>
-    <w:lsdException w:name="table of authorities" w:semiHidden="1" w:unhideWhenUsed="1"/>
-    <w:lsdException w:name="macro" w:semiHidden="1" w:unhideWhenUsed="1"/>
-    <w:lsdException w:name="toa heading" w:semiHidden="1" w:unhideWhenUsed="1"/>
-    <w:lsdException w:name="List" w:semiHidden="1" w:unhideWhenUsed="1"/>
-    <w:lsdException w:name="List Bullet" w:semiHidden="1" w:unhideWhenUsed="1"/>
-    <w:lsdException w:name="List Number" w:semiHidden="1" w:unhideWhenUsed="1"/>
-    <w:lsdException w:name="List 2" w:semiHidden="1" w:unhideWhenUsed="1"/>
-    <w:lsdException w:name="List 3" w:semiHidden="1" w:unhideWhenUsed="1"/>
-    <w:lsdException w:name="List 4" w:semiHidden="1" w:unhideWhenUsed="1"/>
-    <w:lsdException w:name="List 5" w:semiHidden="1" w:unhideWhenUsed="1"/>
-    <w:lsdException w:name="List Bullet 2" w:semiHidden="1" w:unhideWhenUsed="1"/>
-    <w:lsdException w:name="List Bullet 3" w:semiHidden="1" w:unhideWhenUsed="1"/>
-    <w:lsdException w:name="List Bullet 4" w:semiHidden="1" w:unhideWhenUsed="1"/>
-    <w:lsdException w:name="List Bullet 5" w:semiHidden="1" w:unhideWhenUsed="1"/>
-    <w:lsdException w:name="List Number 2" w:semiHidden="1" w:unhideWhenUsed="1"/>
-    <w:lsdException w:name="List Number 3" w:semiHidden="1" w:unhideWhenUsed="1"/>
-    <w:lsdException w:name="List Number 4" w:semiHidden="1" w:unhideWhenUsed="1"/>
-    <w:lsdException w:name="List Number 5" w:semiHidden="1" w:unhideWhenUsed="1"/>
-    <w:lsdException w:name="Title" w:uiPriority="10" w:qFormat="1"/>
-    <w:lsdException w:name="Closing" w:semiHidden="1" w:unhideWhenUsed="1"/>
-    <w:lsdException w:name="Signature" w:semiHidden="1" w:unhideWhenUsed="1"/>
-    <w:lsdException w:name="Default Paragraph Font" w:semiHidden="1" w:uiPriority="1" w:unhideWhenUsed="1"/>
-    <w:lsdException w:name="Body Text" w:semiHidden="1" w:unhideWhenUsed="1"/>
-    <w:lsdException w:name="Body Text Indent" w:semiHidden="1" w:unhideWhenUsed="1"/>
-    <w:lsdException w:name="List Continue" w:semiHidden="1" w:unhideWhenUsed="1"/>
-    <w:lsdException w:name="List Continue 2" w:semiHidden="1" w:unhideWhenUsed="1"/>
-    <w:lsdException w:name="List Continue 3" w:semiHidden="1" w:unhideWhenUsed="1"/>
-    <w:lsdException w:name="List Continue 4" w:semiHidden="1" w:unhideWhenUsed="1"/>
-    <w:lsdException w:name="List Continue 5" w:semiHidden="1" w:unhideWhenUsed="1"/>
-    <w:lsdException w:name="Message Header" w:semiHidden="1" w:unhideWhenUsed="1"/>
-    <w:lsdException w:name="Subtitle" w:uiPriority="11" w:qFormat="1"/>
-    <w:lsdException w:name="Salutation" w:semiHidden="1" w:unhideWhenUsed="1"/>
-    <w:lsdException w:name="Date" w:semiHidden="1" w:unhideWhenUsed="1"/>
-    <w:lsdException w:name="Body Text First Indent" w:semiHidden="1" w:unhideWhenUsed="1"/>
-    <w:lsdException w:name="Body Text First Indent 2" w:semiHidden="1" w:unhideWhenUsed="1"/>
-    <w:lsdException w:name="Note Heading" w:semiHidden="1" w:unhideWhenUsed="1"/>
-    <w:lsdException w:name="Body Text 2" w:semiHidden="1" w:unhideWhenUsed="1"/>
-    <w:lsdException w:name="Body Text 3" w:semiHidden="1" w:unhideWhenUsed="1"/>
-    <w:lsdException w:name="Body Text Indent 2" w:semiHidden="1" w:unhideWhenUsed="1"/>
-    <w:lsdException w:name="Body Text Indent 3" w:semiHidden="1" w:unhideWhenUsed="1"/>
-    <w:lsdException w:name="Block Text" w:semiHidden="1" w:unhideWhenUsed="1"/>
-    <w:lsdException w:name="Hyperlink" w:semiHidden="1" w:unhideWhenUsed="1"/>
-    <w:lsdException w:name="FollowedHyperlink" w:semiHidden="1" w:unhideWhenUsed="1"/>
-    <w:lsdException w:name="Strong" w:uiPriority="22" w:qFormat="1"/>
-    <w:lsdException w:name="Emphasis" w:uiPriority="20" w:qFormat="1"/>
-    <w:lsdException w:name="Document Map" w:semiHidden="1" w:unhideWhenUsed="1"/>
-    <w:lsdException w:name="Plain Text" w:semiHidden="1" w:unhideWhenUsed="1"/>
-    <w:lsdException w:name="E-mail Signature" w:semiHidden="1" w:unhideWhenUsed="1"/>
-    <w:lsdException w:name="HTML Top of Form" w:semiHidden="1" w:unhideWhenUsed="1"/>
-    <w:lsdException w:name="HTML Bottom of Form" w:semiHidden="1" w:unhideWhenUsed="1"/>
-    <w:lsdException w:name="Normal (Web)" w:semiHidden="1" w:unhideWhenUsed="1"/>
-    <w:lsdException w:name="HTML Acronym" w:semiHidden="1" w:unhideWhenUsed="1"/>
-    <w:lsdException w:name="HTML Address" w:semiHidden="1" w:unhideWhenUsed="1"/>
-    <w:lsdException w:name="HTML Cite" w:semiHidden="1" w:unhideWhenUsed="1"/>
-    <w:lsdException w:name="HTML Code" w:semiHidden="1" w:unhideWhenUsed="1"/>
-    <w:lsdException w:name="HTML Definition" w:semiHidden="1" w:unhideWhenUsed="1"/>
-    <w:lsdException w:name="HTML Keyboard" w:semiHidden="1" w:unhideWhenUsed="1"/>
-    <w:lsdException w:name="HTML Preformatted" w:semiHidden="1" w:unhideWhenUsed="1"/>
-    <w:lsdException w:name="HTML Sample" w:semiHidden="1" w:unhideWhenUsed="1"/>
-    <w:lsdException w:name="HTML Typewriter" w:semiHidden="1" w:unhideWhenUsed="1"/>
-    <w:lsdException w:name="HTML Variable" w:semiHidden="1" w:unhideWhenUsed="1"/>
-    <w:lsdException w:name="Normal Table" w:semiHidden="1" w:unhideWhenUsed="1"/>
-    <w:lsdException w:name="annotation subject" w:semiHidden="1" w:unhideWhenUsed="1"/>
-    <w:lsdException w:name="No List" w:semiHidden="1" w:unhideWhenUsed="1"/>
-    <w:lsdException w:name="Outline List 1" w:semiHidden="1" w:unhideWhenUsed="1"/>
-    <w:lsdException w:name="Outline List 2" w:semiHidden="1" w:unhideWhenUsed="1"/>
-    <w:lsdException w:name="Outline List 3" w:semiHidden="1" w:unhideWhenUsed="1"/>
-    <w:lsdException w:name="Table Simple 1" w:semiHidden="1" w:unhideWhenUsed="1"/>
-    <w:lsdException w:name="Table Simple 2" w:semiHidden="1" w:unhideWhenUsed="1"/>
-    <w:lsdException w:name="Table Simple 3" w:semiHidden="1" w:unhideWhenUsed="1"/>
-    <w:lsdException w:name="Table Classic 1" w:semiHidden="1" w:unhideWhenUsed="1"/>
-    <w:lsdException w:name="Table Classic 2" w:semiHidden="1" w:unhideWhenUsed="1"/>
-    <w:lsdException w:name="Table Classic 3" w:semiHidden="1" w:unhideWhenUsed="1"/>
-    <w:lsdException w:name="Table Classic 4" w:semiHidden="1" w:unhideWhenUsed="1"/>
-    <w:lsdException w:name="Table Colorful 1" w:semiHidden="1" w:unhideWhenUsed="1"/>
-    <w:lsdException w:name="Table Colorful 2" w:semiHidden="1" w:unhideWhenUsed="1"/>
-    <w:lsdException w:name="Table Colorful 3" w:semiHidden="1" w:unhideWhenUsed="1"/>
-    <w:lsdException w:name="Table Columns 1" w:semiHidden="1" w:unhideWhenUsed="1"/>
-    <w:lsdException w:name="Table Columns 2" w:semiHidden="1" w:unhideWhenUsed="1"/>
-    <w:lsdException w:name="Table Columns 3" w:semiHidden="1" w:unhideWhenUsed="1"/>
-    <w:lsdException w:name="Table Columns 4" w:semiHidden="1" w:unhideWhenUsed="1"/>
-    <w:lsdException w:name="Table Columns 5" w:semiHidden="1" w:unhideWhenUsed="1"/>
-    <w:lsdException w:name="Table Grid 1" w:semiHidden="1" w:unhideWhenUsed="1"/>
-    <w:lsdException w:name="Table Grid 2" w:semiHidden="1" w:unhideWhenUsed="1"/>
-    <w:lsdException w:name="Table Grid 3" w:semiHidden="1" w:unhideWhenUsed="1"/>
-    <w:lsdException w:name="Table Grid 4" w:semiHidden="1" w:unhideWhenUsed="1"/>
-    <w:lsdException w:name="Table Grid 5" w:semiHidden="1" w:unhideWhenUsed="1"/>
-    <w:lsdException w:name="Table Grid 6" w:semiHidden="1" w:unhideWhenUsed="1"/>
-    <w:lsdException w:name="Table Grid 7" w:semiHidden="1" w:unhideWhenUsed="1"/>
-    <w:lsdException w:name="Table Grid 8" w:semiHidden="1" w:unhideWhenUsed="1"/>
-    <w:lsdException w:name="Table List 1" w:semiHidden="1" w:unhideWhenUsed="1"/>
-    <w:lsdException w:name="Table List 2" w:semiHidden="1" w:unhideWhenUsed="1"/>
-    <w:lsdException w:name="Table List 3" w:semiHidden="1" w:unhideWhenUsed="1"/>
-    <w:lsdException w:name="Table List 4" w:semiHidden="1" w:unhideWhenUsed="1"/>
-    <w:lsdException w:name="Table List 5" w:semiHidden="1" w:unhideWhenUsed="1"/>
-    <w:lsdException w:name="Table List 6" w:semiHidden="1" w:unhideWhenUsed="1"/>
-    <w:lsdException w:name="Table List 7" w:semiHidden="1" w:unhideWhenUsed="1"/>
-    <w:lsdException w:name="Table List 8" w:semiHidden="1" w:unhideWhenUsed="1"/>
-    <w:lsdException w:name="Table 3D effects 1" w:semiHidden="1" w:unhideWhenUsed="1"/>
-    <w:lsdException w:name="Table 3D effects 2" w:semiHidden="1" w:unhideWhenUsed="1"/>
-    <w:lsdException w:name="Table 3D effects 3" w:semiHidden="1" w:unhideWhenUsed="1"/>
-    <w:lsdException w:name="Table Contemporary" w:semiHidden="1" w:unhideWhenUsed="1"/>
-    <w:lsdException w:name="Table Elegant" w:semiHidden="1" w:unhideWhenUsed="1"/>
-    <w:lsdException w:name="Table Professional" w:semiHidden="1" w:unhideWhenUsed="1"/>
-    <w:lsdException w:name="Table Subtle 1" w:semiHidden="1" w:unhideWhenUsed="1"/>
-    <w:lsdException w:name="Table Subtle 2" w:semiHidden="1" w:unhideWhenUsed="1"/>
-    <w:lsdException w:name="Table Web 1" w:semiHidden="1" w:unhideWhenUsed="1"/>
-    <w:lsdException w:name="Table Web 2" w:semiHidden="1" w:unhideWhenUsed="1"/>
-    <w:lsdException w:name="Table Web 3" w:semiHidden="1" w:unhideWhenUsed="1"/>
-    <w:lsdException w:name="Balloon Text" w:semiHidden="1" w:unhideWhenUsed="1"/>
-    <w:lsdException w:name="Table Grid" w:uiPriority="39"/>
-    <w:lsdException w:name="Table Theme" w:semiHidden="1" w:unhideWhenUsed="1"/>
-    <w:lsdException w:name="Placeholder Text" w:semiHidden="1"/>
-    <w:lsdException w:name="No Spacing" w:uiPriority="1" w:qFormat="1"/>
-    <w:lsdException w:name="Light Shading" w:uiPriority="60"/>
-    <w:lsdException w:name="Light List" w:uiPriority="61"/>
-    <w:lsdException w:name="Light Grid" w:uiPriority="62"/>
-    <w:lsdException w:name="Medium Shading 1" w:uiPriority="63"/>
-    <w:lsdException w:name="Medium Shading 2" w:uiPriority="64"/>
-    <w:lsdException w:name="Medium List 1" w:uiPriority="65"/>
-    <w:lsdException w:name="Medium List 2" w:uiPriority="66"/>
-    <w:lsdException w:name="Medium Grid 1" w:uiPriority="67"/>
-    <w:lsdException w:name="Medium Grid 2" w:uiPriority="68"/>
-    <w:lsdException w:name="Medium Grid 3" w:uiPriority="69"/>
-    <w:lsdException w:name="Dark List" w:uiPriority="70"/>
-    <w:lsdException w:name="Colorful Shading" w:uiPriority="71"/>
-    <w:lsdException w:name="Colorful List" w:uiPriority="72"/>
-    <w:lsdException w:name="Colorful Grid" w:uiPriority="73"/>
-    <w:lsdException w:name="Light Shading Accent 1" w:uiPriority="60"/>
-    <w:lsdException w:name="Light List Accent 1" w:uiPriority="61"/>
-    <w:lsdException w:name="Light Grid Accent 1" w:uiPriority="62"/>
-    <w:lsdException w:name="Medium Shading 1 Accent 1" w:uiPriority="63"/>
-    <w:lsdException w:name="Medium Shading 2 Accent 1" w:uiPriority="64"/>
-    <w:lsdException w:name="Medium List 1 Accent 1" w:uiPriority="65"/>
-    <w:lsdException w:name="Revision" w:semiHidden="1"/>
-    <w:lsdException w:name="List Paragraph" w:uiPriority="34" w:qFormat="1"/>
-    <w:lsdException w:name="Quote" w:uiPriority="29" w:qFormat="1"/>
-    <w:lsdException w:name="Intense Quote" w:uiPriority="30" w:qFormat="1"/>
-    <w:lsdException w:name="Medium List 2 Accent 1" w:uiPriority="66"/>
-    <w:lsdException w:name="Medium Grid 1 Accent 1" w:uiPriority="67"/>
-    <w:lsdException w:name="Medium Grid 2 Accent 1" w:uiPriority="68"/>
-    <w:lsdException w:name="Medium Grid 3 Accent 1" w:uiPriority="69"/>
-    <w:lsdException w:name="Dark List Accent 1" w:uiPriority="70"/>
-    <w:lsdException w:name="Colorful Shading Accent 1" w:uiPriority="71"/>
-    <w:lsdException w:name="Colorful List Accent 1" w:uiPriority="72"/>
-    <w:lsdException w:name="Colorful Grid Accent 1" w:uiPriority="73"/>
-    <w:lsdException w:name="Light Shading Accent 2" w:uiPriority="60"/>
-    <w:lsdException w:name="Light List Accent 2" w:uiPriority="61"/>
-    <w:lsdException w:name="Light Grid Accent 2" w:uiPriority="62"/>
-    <w:lsdException w:name="Medium Shading 1 Accent 2" w:uiPriority="63"/>
-    <w:lsdException w:name="Medium Shading 2 Accent 2" w:uiPriority="64"/>
-    <w:lsdException w:name="Medium List 1 Accent 2" w:uiPriority="65"/>
-    <w:lsdException w:name="Medium List 2 Accent 2" w:uiPriority="66"/>
-    <w:lsdException w:name="Medium Grid 1 Accent 2" w:uiPriority="67"/>
-    <w:lsdException w:name="Medium Grid 2 Accent 2" w:uiPriority="68"/>
-    <w:lsdException w:name="Medium Grid 3 Accent 2" w:uiPriority="69"/>
-    <w:lsdException w:name="Dark List Accent 2" w:uiPriority="70"/>
-    <w:lsdException w:name="Colorful Shading Accent 2" w:uiPriority="71"/>
-    <w:lsdException w:name="Colorful List Accent 2" w:uiPriority="72"/>
-    <w:lsdException w:name="Colorful Grid Accent 2" w:uiPriority="73"/>
-    <w:lsdException w:name="Light Shading Accent 3" w:uiPriority="60"/>
-    <w:lsdException w:name="Light List Accent 3" w:uiPriority="61"/>
-    <w:lsdException w:name="Light Grid Accent 3" w:uiPriority="62"/>
-    <w:lsdException w:name="Medium Shading 1 Accent 3" w:uiPriority="63"/>
-    <w:lsdException w:name="Medium Shading 2 Accent 3" w:uiPriority="64"/>
-    <w:lsdException w:name="Medium List 1 Accent 3" w:uiPriority="65"/>
-    <w:lsdException w:name="Medium List 2 Accent 3" w:uiPriority="66"/>
-    <w:lsdException w:name="Medium Grid 1 Accent 3" w:uiPriority="67"/>
-    <w:lsdException w:name="Medium Grid 2 Accent 3" w:uiPriority="68"/>
-    <w:lsdException w:name="Medium Grid 3 Accent 3" w:uiPriority="69"/>
-    <w:lsdException w:name="Dark List Accent 3" w:uiPriority="70"/>
-    <w:lsdException w:name="Colorful Shading Accent 3" w:uiPriority="71"/>
-    <w:lsdException w:name="Colorful List Accent 3" w:uiPriority="72"/>
-    <w:lsdException w:name="Colorful Grid Accent 3" w:uiPriority="73"/>
-    <w:lsdException w:name="Light Shading Accent 4" w:uiPriority="60"/>
-    <w:lsdException w:name="Light List Accent 4" w:uiPriority="61"/>
-    <w:lsdException w:name="Light Grid Accent 4" w:uiPriority="62"/>
-    <w:lsdException w:name="Medium Shading 1 Accent 4" w:uiPriority="63"/>
-    <w:lsdException w:name="Medium Shading 2 Accent 4" w:uiPriority="64"/>
-    <w:lsdException w:name="Medium List 1 Accent 4" w:uiPriority="65"/>
-    <w:lsdException w:name="Medium List 2 Accent 4" w:uiPriority="66"/>
-    <w:lsdException w:name="Medium Grid 1 Accent 4" w:uiPriority="67"/>
-    <w:lsdException w:name="Medium Grid 2 Accent 4" w:uiPriority="68"/>
-    <w:lsdException w:name="Medium Grid 3 Accent 4" w:uiPriority="69"/>
-    <w:lsdException w:name="Dark List Accent 4" w:uiPriority="70"/>
-    <w:lsdException w:name="Colorful Shading Accent 4" w:uiPriority="71"/>
-    <w:lsdException w:name="Colorful List Accent 4" w:uiPriority="72"/>
-    <w:lsdException w:name="Colorful Grid Accent 4" w:uiPriority="73"/>
-    <w:lsdException w:name="Light Shading Accent 5" w:uiPriority="60"/>
-    <w:lsdException w:name="Light List Accent 5" w:uiPriority="61"/>
-    <w:lsdException w:name="Light Grid Accent 5" w:uiPriority="62"/>
-    <w:lsdException w:name="Medium Shading 1 Accent 5" w:uiPriority="63"/>
-    <w:lsdException w:name="Medium Shading 2 Accent 5" w:uiPriority="64"/>
-    <w:lsdException w:name="Medium List 1 Accent 5" w:uiPriority="65"/>
-    <w:lsdException w:name="Medium List 2 Accent 5" w:uiPriority="66"/>
-    <w:lsdException w:name="Medium Grid 1 Accent 5" w:uiPriority="67"/>
-    <w:lsdException w:name="Medium Grid 2 Accent 5" w:uiPriority="68"/>
-    <w:lsdException w:name="Medium Grid 3 Accent 5" w:uiPriority="69"/>
-    <w:lsdException w:name="Dark List Accent 5" w:uiPriority="70"/>
-    <w:lsdException w:name="Colorful Shading Accent 5" w:uiPriority="71"/>
-    <w:lsdException w:name="Colorful List Accent 5" w:uiPriority="72"/>
-    <w:lsdException w:name="Colorful Grid Accent 5" w:uiPriority="73"/>
-    <w:lsdException w:name="Light Shading Accent 6" w:uiPriority="60"/>
-    <w:lsdException w:name="Light List Accent 6" w:uiPriority="61"/>
-    <w:lsdException w:name="Light Grid Accent 6" w:uiPriority="62"/>
-    <w:lsdException w:name="Medium Shading 1 Accent 6" w:uiPriority="63"/>
-    <w:lsdException w:name="Medium Shading 2 Accent 6" w:uiPriority="64"/>
-    <w:lsdException w:name="Medium List 1 Accent 6" w:uiPriority="65"/>
-    <w:lsdException w:name="Medium List 2 Accent 6" w:uiPriority="66"/>
-    <w:lsdException w:name="Medium Grid 1 Accent 6" w:uiPriority="67"/>
-    <w:lsdException w:name="Medium Grid 2 Accent 6" w:uiPriority="68"/>
-    <w:lsdException w:name="Medium Grid 3 Accent 6" w:uiPriority="69"/>
-    <w:lsdException w:name="Dark List Accent 6" w:uiPriority="70"/>
-    <w:lsdException w:name="Colorful Shading Accent 6" w:uiPriority="71"/>
-    <w:lsdException w:name="Colorful List Accent 6" w:uiPriority="72"/>
-    <w:lsdException w:name="Colorful Grid Accent 6" w:uiPriority="73"/>
-    <w:lsdException w:name="Subtle Emphasis" w:uiPriority="19" w:qFormat="1"/>
-    <w:lsdException w:name="Intense Emphasis" w:uiPriority="21" w:qFormat="1"/>
-    <w:lsdException w:name="Subtle Reference" w:uiPriority="31" w:qFormat="1"/>
-    <w:lsdException w:name="Intense Reference" w:uiPriority="32" w:qFormat="1"/>
-    <w:lsdException w:name="Book Title" w:uiPriority="33" w:qFormat="1"/>
-    <w:lsdException w:name="Bibliography" w:semiHidden="1" w:uiPriority="37" w:unhideWhenUsed="1"/>
-    <w:lsdException w:name="TOC Heading" w:semiHidden="1" w:uiPriority="39" w:unhideWhenUsed="1" w:qFormat="1"/>
-    <w:lsdException w:name="Plain Table 1" w:uiPriority="41"/>
-    <w:lsdException w:name="Plain Table 2" w:uiPriority="42"/>
-    <w:lsdException w:name="Plain Table 3" w:uiPriority="43"/>
-    <w:lsdException w:name="Plain Table 4" w:uiPriority="44"/>
-    <w:lsdException w:name="Plain Table 5" w:uiPriority="45"/>
-    <w:lsdException w:name="Grid Table Light" w:uiPriority="40"/>
-    <w:lsdException w:name="Grid Table 1 Light" w:uiPriority="46"/>
-    <w:lsdException w:name="Grid Table 2" w:uiPriority="47"/>
-    <w:lsdException w:name="Grid Table 3" w:uiPriority="48"/>
-    <w:lsdException w:name="Grid Table 4" w:uiPriority="49"/>
-    <w:lsdException w:name="Grid Table 5 Dark" w:uiPriority="50"/>
-    <w:lsdException w:name="Grid Table 6 Colorful" w:uiPriority="51"/>
-    <w:lsdException w:name="Grid Table 7 Colorful" w:uiPriority="52"/>
-    <w:lsdException w:name="Grid Table 1 Light Accent 1" w:uiPriority="46"/>
-    <w:lsdException w:name="Grid Table 2 Accent 1" w:uiPriority="47"/>
-    <w:lsdException w:name="Grid Table 3 Accent 1" w:uiPriority="48"/>
-    <w:lsdException w:name="Grid Table 4 Accent 1" w:uiPriority="49"/>
-    <w:lsdException w:name="Grid Table 5 Dark Accent 1" w:uiPriority="50"/>
-    <w:lsdException w:name="Grid Table 6 Colorful Accent 1" w:uiPriority="51"/>
-    <w:lsdException w:name="Grid Table 7 Colorful Accent 1" w:uiPriority="52"/>
-    <w:lsdException w:name="Grid Table 1 Light Accent 2" w:uiPriority="46"/>
-    <w:lsdException w:name="Grid Table 2 Accent 2" w:uiPriority="47"/>
-    <w:lsdException w:name="Grid Table 3 Accent 2" w:uiPriority="48"/>
-    <w:lsdException w:name="Grid Table 4 Accent 2" w:uiPriority="49"/>
-    <w:lsdException w:name="Grid Table 5 Dark Accent 2" w:uiPriority="50"/>
-    <w:lsdException w:name="Grid Table 6 Colorful Accent 2" w:uiPriority="51"/>
-    <w:lsdException w:name="Grid Table 7 Colorful Accent 2" w:uiPriority="52"/>
-    <w:lsdException w:name="Grid Table 1 Light Accent 3" w:uiPriority="46"/>
-    <w:lsdException w:name="Grid Table 2 Accent 3" w:uiPriority="47"/>
-    <w:lsdException w:name="Grid Table 3 Accent 3" w:uiPriority="48"/>
-    <w:lsdException w:name="Grid Table 4 Accent 3" w:uiPriority="49"/>
-    <w:lsdException w:name="Grid Table 5 Dark Accent 3" w:uiPriority="50"/>
-    <w:lsdException w:name="Grid Table 6 Colorful Accent 3" w:uiPriority="51"/>
-    <w:lsdException w:name="Grid Table 7 Colorful Accent 3" w:uiPriority="52"/>
-    <w:lsdException w:name="Grid Table 1 Light Accent 4" w:uiPriority="46"/>
-    <w:lsdException w:name="Grid Table 2 Accent 4" w:uiPriority="47"/>
-    <w:lsdException w:name="Grid Table 3 Accent 4" w:uiPriority="48"/>
-    <w:lsdException w:name="Grid Table 4 Accent 4" w:uiPriority="49"/>
-    <w:lsdException w:name="Grid Table 5 Dark Accent 4" w:uiPriority="50"/>
-    <w:lsdException w:name="Grid Table 6 Colorful Accent 4" w:uiPriority="51"/>
-    <w:lsdException w:name="Grid Table 7 Colorful Accent 4" w:uiPriority="52"/>
-    <w:lsdException w:name="Grid Table 1 Light Accent 5" w:uiPriority="46"/>
-    <w:lsdException w:name="Grid Table 2 Accent 5" w:uiPriority="47"/>
-    <w:lsdException w:name="Grid Table 3 Accent 5" w:uiPriority="48"/>
-    <w:lsdException w:name="Grid Table 4 Accent 5" w:uiPriority="49"/>
-    <w:lsdException w:name="Grid Table 5 Dark Accent 5" w:uiPriority="50"/>
-    <w:lsdException w:name="Grid Table 6 Colorful Accent 5" w:uiPriority="51"/>
-    <w:lsdException w:name="Grid Table 7 Colorful Accent 5" w:uiPriority="52"/>
-    <w:lsdException w:name="Grid Table 1 Light Accent 6" w:uiPriority="46"/>
-    <w:lsdException w:name="Grid Table 2 Accent 6" w:uiPriority="47"/>
-    <w:lsdException w:name="Grid Table 3 Accent 6" w:uiPriority="48"/>
-    <w:lsdException w:name="Grid Table 4 Accent 6" w:uiPriority="49"/>
-    <w:lsdException w:name="Grid Table 5 Dark Accent 6" w:uiPriority="50"/>
-    <w:lsdException w:name="Grid Table 6 Colorful Accent 6" w:uiPriority="51"/>
-    <w:lsdException w:name="Grid Table 7 Colorful Accent 6" w:uiPriority="52"/>
-    <w:lsdException w:name="List Table 1 Light" w:uiPriority="46"/>
-    <w:lsdException w:name="List Table 2" w:uiPriority="47"/>
-    <w:lsdException w:name="List Table 3" w:uiPriority="48"/>
-    <w:lsdException w:name="List Table 4" w:uiPriority="49"/>
-    <w:lsdException w:name="List Table 5 Dark" w:uiPriority="50"/>
-    <w:lsdException w:name="List Table 6 Colorful" w:uiPriority="51"/>
-    <w:lsdException w:name="List Table 7 Colorful" w:uiPriority="52"/>
-    <w:lsdException w:name="List Table 1 Light Accent 1" w:uiPriority="46"/>
-    <w:lsdException w:name="List Table 2 Accent 1" w:uiPriority="47"/>
-    <w:lsdException w:name="List Table 3 Accent 1" w:uiPriority="48"/>
-    <w:lsdException w:name="List Table 4 Accent 1" w:uiPriority="49"/>
-    <w:lsdException w:name="List Table 5 Dark Accent 1" w:uiPriority="50"/>
-    <w:lsdException w:name="List Table 6 Colorful Accent 1" w:uiPriority="51"/>
-    <w:lsdException w:name="List Table 7 Colorful Accent 1" w:uiPriority="52"/>
-    <w:lsdException w:name="List Table 1 Light Accent 2" w:uiPriority="46"/>
-    <w:lsdException w:name="List Table 2 Accent 2" w:uiPriority="47"/>
-    <w:lsdException w:name="List Table 3 Accent 2" w:uiPriority="48"/>
-    <w:lsdException w:name="List Table 4 Accent 2" w:uiPriority="49"/>
-    <w:lsdException w:name="List Table 5 Dark Accent 2" w:uiPriority="50"/>
-    <w:lsdException w:name="List Table 6 Colorful Accent 2" w:uiPriority="51"/>
-    <w:lsdException w:name="List Table 7 Colorful Accent 2" w:uiPriority="52"/>
-    <w:lsdException w:name="List Table 1 Light Accent 3" w:uiPriority="46"/>
-    <w:lsdException w:name="List Table 2 Accent 3" w:uiPriority="47"/>
-    <w:lsdException w:name="List Table 3 Accent 3" w:uiPriority="48"/>
-    <w:lsdException w:name="List Table 4 Accent 3" w:uiPriority="49"/>
-    <w:lsdException w:name="List Table 5 Dark Accent 3" w:uiPriority="50"/>
-    <w:lsdException w:name="List Table 6 Colorful Accent 3" w:uiPriority="51"/>
-    <w:lsdException w:name="List Table 7 Colorful Accent 3" w:uiPriority="52"/>
-    <w:lsdException w:name="List Table 1 Light Accent 4" w:uiPriority="46"/>
-    <w:lsdException w:name="List Table 2 Accent 4" w:uiPriority="47"/>
-    <w:lsdException w:name="List Table 3 Accent 4" w:uiPriority="48"/>
-    <w:lsdException w:name="List Table 4 Accent 4" w:uiPriority="49"/>
-    <w:lsdException w:name="List Table 5 Dark Accent 4" w:uiPriority="50"/>
-    <w:lsdException w:name="List Table 6 Colorful Accent 4" w:uiPriority="51"/>
-    <w:lsdException w:name="List Table 7 Colorful Accent 4" w:uiPriority="52"/>
-    <w:lsdException w:name="List Table 1 Light Accent 5" w:uiPriority="46"/>
-    <w:lsdException w:name="List Table 2 Accent 5" w:uiPriority="47"/>
-    <w:lsdException w:name="List Table 3 Accent 5" w:uiPriority="48"/>
-    <w:lsdException w:name="List Table 4 Accent 5" w:uiPriority="49"/>
-    <w:lsdException w:name="List Table 5 Dark Accent 5" w:uiPriority="50"/>
-    <w:lsdException w:name="List Table 6 Colorful Accent 5" w:uiPriority="51"/>
-    <w:lsdException w:name="List Table 7 Colorful Accent 5" w:uiPriority="52"/>
-    <w:lsdException w:name="List Table 1 Light Accent 6" w:uiPriority="46"/>
-    <w:lsdException w:name="List Table 2 Accent 6" w:uiPriority="47"/>
-    <w:lsdException w:name="List Table 3 Accent 6" w:uiPriority="48"/>
-    <w:lsdException w:name="List Table 4 Accent 6" w:uiPriority="49"/>
-    <w:lsdException w:name="List Table 5 Dark Accent 6" w:uiPriority="50"/>
-    <w:lsdException w:name="List Table 6 Colorful Accent 6" w:uiPriority="51"/>
-    <w:lsdException w:name="List Table 7 Colorful Accent 6" w:uiPriority="52"/>
+  <w:latentStyles w:defLockedState="0" w:defUIPriority="99" w:defSemiHidden="1" w:defUnhideWhenUsed="1" w:defQFormat="0" w:count="267">
+    <w:lsdException w:name="Normal" w:semiHidden="0" w:uiPriority="0" w:unhideWhenUsed="0" w:qFormat="1"/>
+    <w:lsdException w:name="heading 1" w:semiHidden="0" w:uiPriority="9" w:unhideWhenUsed="0" w:qFormat="1"/>
+    <w:lsdException w:name="heading 2" w:uiPriority="9" w:qFormat="1"/>
+    <w:lsdException w:name="heading 3" w:uiPriority="9" w:qFormat="1"/>
+    <w:lsdException w:name="heading 4" w:uiPriority="9" w:qFormat="1"/>
+    <w:lsdException w:name="heading 5" w:uiPriority="9" w:qFormat="1"/>
+    <w:lsdException w:name="heading 6" w:uiPriority="9" w:qFormat="1"/>
+    <w:lsdException w:name="heading 7" w:uiPriority="9" w:qFormat="1"/>
+    <w:lsdException w:name="heading 8" w:uiPriority="9" w:qFormat="1"/>
+    <w:lsdException w:name="heading 9" w:uiPriority="9" w:qFormat="1"/>
+    <w:lsdException w:name="toc 1" w:uiPriority="39"/>
+    <w:lsdException w:name="toc 2" w:uiPriority="39"/>
+    <w:lsdException w:name="toc 3" w:uiPriority="39"/>
+    <w:lsdException w:name="toc 4" w:uiPriority="39"/>
+    <w:lsdException w:name="toc 5" w:uiPriority="39"/>
+    <w:lsdException w:name="toc 6" w:uiPriority="39"/>
+    <w:lsdException w:name="toc 7" w:uiPriority="39"/>
+    <w:lsdException w:name="toc 8" w:uiPriority="39"/>
+    <w:lsdException w:name="toc 9" w:uiPriority="39"/>
+    <w:lsdException w:name="caption" w:uiPriority="35" w:qFormat="1"/>
+    <w:lsdException w:name="Title" w:semiHidden="0" w:uiPriority="10" w:unhideWhenUsed="0" w:qFormat="1"/>
+    <w:lsdException w:name="Default Paragraph Font" w:uiPriority="1"/>
+    <w:lsdException w:name="Subtitle" w:semiHidden="0" w:uiPriority="11" w:unhideWhenUsed="0" w:qFormat="1"/>
+    <w:lsdException w:name="Strong" w:semiHidden="0" w:uiPriority="22" w:unhideWhenUsed="0" w:qFormat="1"/>
+    <w:lsdException w:name="Emphasis" w:semiHidden="0" w:uiPriority="20" w:unhideWhenUsed="0" w:qFormat="1"/>
+    <w:lsdException w:name="Table Grid" w:semiHidden="0" w:uiPriority="39" w:unhideWhenUsed="0"/>
+    <w:lsdException w:name="Placeholder Text" w:unhideWhenUsed="0"/>
+    <w:lsdException w:name="No Spacing" w:semiHidden="0" w:uiPriority="1" w:unhideWhenUsed="0" w:qFormat="1"/>
+    <w:lsdException w:name="Light Shading" w:semiHidden="0" w:uiPriority="60" w:unhideWhenUsed="0"/>
+    <w:lsdException w:name="Light List" w:semiHidden="0" w:uiPriority="61" w:unhideWhenUsed="0"/>
+    <w:lsdException w:name="Light Grid" w:semiHidden="0" w:uiPriority="62" w:unhideWhenUsed="0"/>
+    <w:lsdException w:name="Medium Shading 1" w:semiHidden="0" w:uiPriority="63" w:unhideWhenUsed="0"/>
+    <w:lsdException w:name="Medium Shading 2" w:semiHidden="0" w:uiPriority="64" w:unhideWhenUsed="0"/>
+    <w:lsdException w:name="Medium List 1" w:semiHidden="0" w:uiPriority="65" w:unhideWhenUsed="0"/>
+    <w:lsdException w:name="Medium List 2" w:semiHidden="0" w:uiPriority="66" w:unhideWhenUsed="0"/>
+    <w:lsdException w:name="Medium Grid 1" w:semiHidden="0" w:uiPriority="67" w:unhideWhenUsed="0"/>
+    <w:lsdException w:name="Medium Grid 2" w:semiHidden="0" w:uiPriority="68" w:unhideWhenUsed="0"/>
+    <w:lsdException w:name="Medium Grid 3" w:semiHidden="0" w:uiPriority="69" w:unhideWhenUsed="0"/>
+    <w:lsdException w:name="Dark List" w:semiHidden="0" w:uiPriority="70" w:unhideWhenUsed="0"/>
+    <w:lsdException w:name="Colorful Shading" w:semiHidden="0" w:uiPriority="71" w:unhideWhenUsed="0"/>
+    <w:lsdException w:name="Colorful List" w:semiHidden="0" w:uiPriority="72" w:unhideWhenUsed="0"/>
+    <w:lsdException w:name="Colorful Grid" w:semiHidden="0" w:uiPriority="73" w:unhideWhenUsed="0"/>
+    <w:lsdException w:name="Light Shading Accent 1" w:semiHidden="0" w:uiPriority="60" w:unhideWhenUsed="0"/>
+    <w:lsdException w:name="Light List Accent 1" w:semiHidden="0" w:uiPriority="61" w:unhideWhenUsed="0"/>
+    <w:lsdException w:name="Light Grid Accent 1" w:semiHidden="0" w:uiPriority="62" w:unhideWhenUsed="0"/>
+    <w:lsdException w:name="Medium Shading 1 Accent 1" w:semiHidden="0" w:uiPriority="63" w:unhideWhenUsed="0"/>
+    <w:lsdException w:name="Medium Shading 2 Accent 1" w:semiHidden="0" w:uiPriority="64" w:unhideWhenUsed="0"/>
+    <w:lsdException w:name="Medium List 1 Accent 1" w:semiHidden="0" w:uiPriority="65" w:unhideWhenUsed="0"/>
+    <w:lsdException w:name="Revision" w:unhideWhenUsed="0"/>
+    <w:lsdException w:name="List Paragraph" w:semiHidden="0" w:uiPriority="34" w:unhideWhenUsed="0" w:qFormat="1"/>
+    <w:lsdException w:name="Quote" w:semiHidden="0" w:uiPriority="29" w:unhideWhenUsed="0" w:qFormat="1"/>
+    <w:lsdException w:name="Intense Quote" w:semiHidden="0" w:uiPriority="30" w:unhideWhenUsed="0" w:qFormat="1"/>
+    <w:lsdException w:name="Medium List 2 Accent 1" w:semiHidden="0" w:uiPriority="66" w:unhideWhenUsed="0"/>
+    <w:lsdException w:name="Medium Grid 1 Accent 1" w:semiHidden="0" w:uiPriority="67" w:unhideWhenUsed="0"/>
+    <w:lsdException w:name="Medium Grid 2 Accent 1" w:semiHidden="0" w:uiPriority="68" w:unhideWhenUsed="0"/>
+    <w:lsdException w:name="Medium Grid 3 Accent 1" w:semiHidden="0" w:uiPriority="69" w:unhideWhenUsed="0"/>
+    <w:lsdException w:name="Dark List Accent 1" w:semiHidden="0" w:uiPriority="70" w:unhideWhenUsed="0"/>
+    <w:lsdException w:name="Colorful Shading Accent 1" w:semiHidden="0" w:uiPriority="71" w:unhideWhenUsed="0"/>
+    <w:lsdException w:name="Colorful List Accent 1" w:semiHidden="0" w:uiPriority="72" w:unhideWhenUsed="0"/>
+    <w:lsdException w:name="Colorful Grid Accent 1" w:semiHidden="0" w:uiPriority="73" w:unhideWhenUsed="0"/>
+    <w:lsdException w:name="Light Shading Accent 2" w:semiHidden="0" w:uiPriority="60" w:unhideWhenUsed="0"/>
+    <w:lsdException w:name="Light List Accent 2" w:semiHidden="0" w:uiPriority="61" w:unhideWhenUsed="0"/>
+    <w:lsdException w:name="Light Grid Accent 2" w:semiHidden="0" w:uiPriority="62" w:unhideWhenUsed="0"/>
+    <w:lsdException w:name="Medium Shading 1 Accent 2" w:semiHidden="0" w:uiPriority="63" w:unhideWhenUsed="0"/>
+    <w:lsdException w:name="Medium Shading 2 Accent 2" w:semiHidden="0" w:uiPriority="64" w:unhideWhenUsed="0"/>
+    <w:lsdException w:name="Medium List 1 Accent 2" w:semiHidden="0" w:uiPriority="65" w:unhideWhenUsed="0"/>
+    <w:lsdException w:name="Medium List 2 Accent 2" w:semiHidden="0" w:uiPriority="66" w:unhideWhenUsed="0"/>
+    <w:lsdException w:name="Medium Grid 1 Accent 2" w:semiHidden="0" w:uiPriority="67" w:unhideWhenUsed="0"/>
+    <w:lsdException w:name="Medium Grid 2 Accent 2" w:semiHidden="0" w:uiPriority="68" w:unhideWhenUsed="0"/>
+    <w:lsdException w:name="Medium Grid 3 Accent 2" w:semiHidden="0" w:uiPriority="69" w:unhideWhenUsed="0"/>
+    <w:lsdException w:name="Dark List Accent 2" w:semiHidden="0" w:uiPriority="70" w:unhideWhenUsed="0"/>
+    <w:lsdException w:name="Colorful Shading Accent 2" w:semiHidden="0" w:uiPriority="71" w:unhideWhenUsed="0"/>
+    <w:lsdException w:name="Colorful List Accent 2" w:semiHidden="0" w:uiPriority="72" w:unhideWhenUsed="0"/>
+    <w:lsdException w:name="Colorful Grid Accent 2" w:semiHidden="0" w:uiPriority="73" w:unhideWhenUsed="0"/>
+    <w:lsdException w:name="Light Shading Accent 3" w:semiHidden="0" w:uiPriority="60" w:unhideWhenUsed="0"/>
+    <w:lsdException w:name="Light List Accent 3" w:semiHidden="0" w:uiPriority="61" w:unhideWhenUsed="0"/>
+    <w:lsdException w:name="Light Grid Accent 3" w:semiHidden="0" w:uiPriority="62" w:unhideWhenUsed="0"/>
+    <w:lsdException w:name="Medium Shading 1 Accent 3" w:semiHidden="0" w:uiPriority="63" w:unhideWhenUsed="0"/>
+    <w:lsdException w:name="Medium Shading 2 Accent 3" w:semiHidden="0" w:uiPriority="64" w:unhideWhenUsed="0"/>
+    <w:lsdException w:name="Medium List 1 Accent 3" w:semiHidden="0" w:uiPriority="65" w:unhideWhenUsed="0"/>
+    <w:lsdException w:name="Medium List 2 Accent 3" w:semiHidden="0" w:uiPriority="66" w:unhideWhenUsed="0"/>
+    <w:lsdException w:name="Medium Grid 1 Accent 3" w:semiHidden="0" w:uiPriority="67" w:unhideWhenUsed="0"/>
+    <w:lsdException w:name="Medium Grid 2 Accent 3" w:semiHidden="0" w:uiPriority="68" w:unhideWhenUsed="0"/>
+    <w:lsdException w:name="Medium Grid 3 Accent 3" w:semiHidden="0" w:uiPriority="69" w:unhideWhenUsed="0"/>
+    <w:lsdException w:name="Dark List Accent 3" w:semiHidden="0" w:uiPriority="70" w:unhideWhenUsed="0"/>
+    <w:lsdException w:name="Colorful Shading Accent 3" w:semiHidden="0" w:uiPriority="71" w:unhideWhenUsed="0"/>
+    <w:lsdException w:name="Colorful List Accent 3" w:semiHidden="0" w:uiPriority="72" w:unhideWhenUsed="0"/>
+    <w:lsdException w:name="Colorful Grid Accent 3" w:semiHidden="0" w:uiPriority="73" w:unhideWhenUsed="0"/>
+    <w:lsdException w:name="Light Shading Accent 4" w:semiHidden="0" w:uiPriority="60" w:unhideWhenUsed="0"/>
+    <w:lsdException w:name="Light List Accent 4" w:semiHidden="0" w:uiPriority="61" w:unhideWhenUsed="0"/>
+    <w:lsdException w:name="Light Grid Accent 4" w:semiHidden="0" w:uiPriority="62" w:unhideWhenUsed="0"/>
+    <w:lsdException w:name="Medium Shading 1 Accent 4" w:semiHidden="0" w:uiPriority="63" w:unhideWhenUsed="0"/>
+    <w:lsdException w:name="Medium Shading 2 Accent 4" w:semiHidden="0" w:uiPriority="64" w:unhideWhenUsed="0"/>
+    <w:lsdException w:name="Medium List 1 Accent 4" w:semiHidden="0" w:uiPriority="65" w:unhideWhenUsed="0"/>
+    <w:lsdException w:name="Medium List 2 Accent 4" w:semiHidden="0" w:uiPriority="66" w:unhideWhenUsed="0"/>
+    <w:lsdException w:name="Medium Grid 1 Accent 4" w:semiHidden="0" w:uiPriority="67" w:unhideWhenUsed="0"/>
+    <w:lsdException w:name="Medium Grid 2 Accent 4" w:semiHidden="0" w:uiPriority="68" w:unhideWhenUsed="0"/>
+    <w:lsdException w:name="Medium Grid 3 Accent 4" w:semiHidden="0" w:uiPriority="69" w:unhideWhenUsed="0"/>
+    <w:lsdException w:name="Dark List Accent 4" w:semiHidden="0" w:uiPriority="70" w:unhideWhenUsed="0"/>
+    <w:lsdException w:name="Colorful Shading Accent 4" w:semiHidden="0" w:uiPriority="71" w:unhideWhenUsed="0"/>
+    <w:lsdException w:name="Colorful List Accent 4" w:semiHidden="0" w:uiPriority="72" w:unhideWhenUsed="0"/>
+    <w:lsdException w:name="Colorful Grid Accent 4" w:semiHidden="0" w:uiPriority="73" w:unhideWhenUsed="0"/>
+    <w:lsdException w:name="Light Shading Accent 5" w:semiHidden="0" w:uiPriority="60" w:unhideWhenUsed="0"/>
+    <w:lsdException w:name="Light List Accent 5" w:semiHidden="0" w:uiPriority="61" w:unhideWhenUsed="0"/>
+    <w:lsdException w:name="Light Grid Accent 5" w:semiHidden="0" w:uiPriority="62" w:unhideWhenUsed="0"/>
+    <w:lsdException w:name="Medium Shading 1 Accent 5" w:semiHidden="0" w:uiPriority="63" w:unhideWhenUsed="0"/>
+    <w:lsdException w:name="Medium Shading 2 Accent 5" w:semiHidden="0" w:uiPriority="64" w:unhideWhenUsed="0"/>
+    <w:lsdException w:name="Medium List 1 Accent 5" w:semiHidden="0" w:uiPriority="65" w:unhideWhenUsed="0"/>
+    <w:lsdException w:name="Medium List 2 Accent 5" w:semiHidden="0" w:uiPriority="66" w:unhideWhenUsed="0"/>
+    <w:lsdException w:name="Medium Grid 1 Accent 5" w:semiHidden="0" w:uiPriority="67" w:unhideWhenUsed="0"/>
+    <w:lsdException w:name="Medium Grid 2 Accent 5" w:semiHidden="0" w:uiPriority="68" w:unhideWhenUsed="0"/>
+    <w:lsdException w:name="Medium Grid 3 Accent 5" w:semiHidden="0" w:uiPriority="69" w:unhideWhenUsed="0"/>
+    <w:lsdException w:name="Dark List Accent 5" w:semiHidden="0" w:uiPriority="70" w:unhideWhenUsed="0"/>
+    <w:lsdException w:name="Colorful Shading Accent 5" w:semiHidden="0" w:uiPriority="71" w:unhideWhenUsed="0"/>
+    <w:lsdException w:name="Colorful List Accent 5" w:semiHidden="0" w:uiPriority="72" w:unhideWhenUsed="0"/>
+    <w:lsdException w:name="Colorful Grid Accent 5" w:semiHidden="0" w:uiPriority="73" w:unhideWhenUsed="0"/>
+    <w:lsdException w:name="Light Shading Accent 6" w:semiHidden="0" w:uiPriority="60" w:unhideWhenUsed="0"/>
+    <w:lsdException w:name="Light List Accent 6" w:semiHidden="0" w:uiPriority="61" w:unhideWhenUsed="0"/>
+    <w:lsdException w:name="Light Grid Accent 6" w:semiHidden="0" w:uiPriority="62" w:unhideWhenUsed="0"/>
+    <w:lsdException w:name="Medium Shading 1 Accent 6" w:semiHidden="0" w:uiPriority="63" w:unhideWhenUsed="0"/>
+    <w:lsdException w:name="Medium Shading 2 Accent 6" w:semiHidden="0" w:uiPriority="64" w:unhideWhenUsed="0"/>
+    <w:lsdException w:name="Medium List 1 Accent 6" w:semiHidden="0" w:uiPriority="65" w:unhideWhenUsed="0"/>
+    <w:lsdException w:name="Medium List 2 Accent 6" w:semiHidden="0" w:uiPriority="66" w:unhideWhenUsed="0"/>
+    <w:lsdException w:name="Medium Grid 1 Accent 6" w:semiHidden="0" w:uiPriority="67" w:unhideWhenUsed="0"/>
+    <w:lsdException w:name="Medium Grid 2 Accent 6" w:semiHidden="0" w:uiPriority="68" w:unhideWhenUsed="0"/>
+    <w:lsdException w:name="Medium Grid 3 Accent 6" w:semiHidden="0" w:uiPriority="69" w:unhideWhenUsed="0"/>
+    <w:lsdException w:name="Dark List Accent 6" w:semiHidden="0" w:uiPriority="70" w:unhideWhenUsed="0"/>
+    <w:lsdException w:name="Colorful Shading Accent 6" w:semiHidden="0" w:uiPriority="71" w:unhideWhenUsed="0"/>
+    <w:lsdException w:name="Colorful List Accent 6" w:semiHidden="0" w:uiPriority="72" w:unhideWhenUsed="0"/>
+    <w:lsdException w:name="Colorful Grid Accent 6" w:semiHidden="0" w:uiPriority="73" w:unhideWhenUsed="0"/>
+    <w:lsdException w:name="Subtle Emphasis" w:semiHidden="0" w:uiPriority="19" w:unhideWhenUsed="0" w:qFormat="1"/>
+    <w:lsdException w:name="Intense Emphasis" w:semiHidden="0" w:uiPriority="21" w:unhideWhenUsed="0" w:qFormat="1"/>
+    <w:lsdException w:name="Subtle Reference" w:semiHidden="0" w:uiPriority="31" w:unhideWhenUsed="0" w:qFormat="1"/>
+    <w:lsdException w:name="Intense Reference" w:semiHidden="0" w:uiPriority="32" w:unhideWhenUsed="0" w:qFormat="1"/>
+    <w:lsdException w:name="Book Title" w:semiHidden="0" w:uiPriority="33" w:unhideWhenUsed="0" w:qFormat="1"/>
+    <w:lsdException w:name="Bibliography" w:uiPriority="37"/>
+    <w:lsdException w:name="TOC Heading" w:uiPriority="39" w:qFormat="1"/>
   </w:latentStyles>
   <w:style w:type="paragraph" w:default="1" w:styleId="Normal">
     <w:name w:val="Normal"/>
     <w:qFormat/>
+    <w:rsid w:val="00EC38CE"/>
   </w:style>
   <w:style w:type="paragraph" w:styleId="Heading1">
     <w:name w:val="heading 1"/>
@@ -2864,6 +3030,7 @@
     <w:uiPriority w:val="99"/>
     <w:semiHidden/>
     <w:unhideWhenUsed/>
+    <w:qFormat/>
     <w:tblPr>
       <w:tblInd w:w="0" w:type="dxa"/>
       <w:tblCellMar>
@@ -2916,6 +3083,36 @@
       <w:contextualSpacing/>
     </w:pPr>
   </w:style>
+  <w:style w:type="paragraph" w:styleId="BalloonText">
+    <w:name w:val="Balloon Text"/>
+    <w:basedOn w:val="Normal"/>
+    <w:link w:val="BalloonTextChar"/>
+    <w:uiPriority w:val="99"/>
+    <w:semiHidden/>
+    <w:unhideWhenUsed/>
+    <w:rsid w:val="00161705"/>
+    <w:pPr>
+      <w:spacing w:after="0" w:line="240" w:lineRule="auto"/>
+    </w:pPr>
+    <w:rPr>
+      <w:rFonts w:ascii="Tahoma" w:hAnsi="Tahoma" w:cs="Tahoma"/>
+      <w:sz w:val="16"/>
+      <w:szCs w:val="16"/>
+    </w:rPr>
+  </w:style>
+  <w:style w:type="character" w:customStyle="1" w:styleId="BalloonTextChar">
+    <w:name w:val="Balloon Text Char"/>
+    <w:basedOn w:val="DefaultParagraphFont"/>
+    <w:link w:val="BalloonText"/>
+    <w:uiPriority w:val="99"/>
+    <w:semiHidden/>
+    <w:rsid w:val="00161705"/>
+    <w:rPr>
+      <w:rFonts w:ascii="Tahoma" w:hAnsi="Tahoma" w:cs="Tahoma"/>
+      <w:sz w:val="16"/>
+      <w:szCs w:val="16"/>
+    </w:rPr>
+  </w:style>
 </w:styles>
 </file>
 
@@ -2962,7 +3159,7 @@
     </a:clrScheme>
     <a:fontScheme name="Office">
       <a:majorFont>
-        <a:latin typeface="Calibri Light" panose="020F0302020204030204"/>
+        <a:latin typeface="Calibri Light"/>
         <a:ea typeface=""/>
         <a:cs typeface=""/>
         <a:font script="Jpan" typeface="ＭＳ ゴシック"/>
@@ -2997,7 +3194,7 @@
         <a:font script="Geor" typeface="Sylfaen"/>
       </a:majorFont>
       <a:minorFont>
-        <a:latin typeface="Calibri" panose="020F0502020204030204"/>
+        <a:latin typeface="Calibri"/>
         <a:ea typeface=""/>
         <a:cs typeface=""/>
         <a:font script="Jpan" typeface="ＭＳ 明朝"/>
@@ -3174,7 +3371,7 @@
   <a:extraClrSchemeLst/>
   <a:extLst>
     <a:ext uri="{05A4C25C-085E-4340-85A3-A5531E510DB2}">
-      <thm15:themeFamily xmlns:thm15="http://schemas.microsoft.com/office/thememl/2012/main" name="Office Theme" id="{62F939B6-93AF-4DB8-9C6B-D6C7DFDC589F}" vid="{4A3C46E8-61CC-4603-A589-7422A47A8E4A}"/>
+      <thm15:themeFamily xmlns:thm15="http://schemas.microsoft.com/office/thememl/2012/main" xmlns="" name="Office Theme" id="{62F939B6-93AF-4DB8-9C6B-D6C7DFDC589F}" vid="{4A3C46E8-61CC-4603-A589-7422A47A8E4A}"/>
     </a:ext>
   </a:extLst>
 </a:theme>

</xml_diff>